<commit_message>
add week 9 report
</commit_message>
<xml_diff>
--- a/myhero/docs/Week7Report.docx
+++ b/myhero/docs/Week7Report.docx
@@ -31,15 +31,7 @@
         <w:pStyle w:val="Subtitle"/>
       </w:pPr>
       <w:r>
-        <w:t xml:space="preserve">Group members: </w:t>
-      </w:r>
-      <w:proofErr w:type="spellStart"/>
-      <w:r>
-        <w:t>Quan</w:t>
-      </w:r>
-      <w:proofErr w:type="spellEnd"/>
-      <w:r>
-        <w:t xml:space="preserve"> Chau, Raul Madrigal,</w:t>
+        <w:t>Group members: Quan Chau, Raul Madrigal,</w:t>
       </w:r>
       <w:r>
         <w:t xml:space="preserve"> </w:t>
@@ -92,7 +84,7 @@
           <w:sz w:val="24"/>
           <w:szCs w:val="24"/>
         </w:rPr>
-        <w:t>Get the content from MyHero.com including stories, arts and movies</w:t>
+        <w:t>Get the stories from MyHero.com</w:t>
       </w:r>
     </w:p>
     <w:p>
@@ -114,7 +106,7 @@
           <w:sz w:val="24"/>
           <w:szCs w:val="24"/>
         </w:rPr>
-        <w:t>Upload personal content to MyHero.com including stories, arts and movies</w:t>
+        <w:t>Get the arts from MyHero.com</w:t>
       </w:r>
     </w:p>
     <w:p>
@@ -136,7 +128,7 @@
           <w:sz w:val="24"/>
           <w:szCs w:val="24"/>
         </w:rPr>
-        <w:t>Get a daily reminder of a random hero stories in the morning</w:t>
+        <w:t>Get the movies from MyHero.com</w:t>
       </w:r>
     </w:p>
     <w:p>
@@ -163,893 +155,610 @@
         </w:rPr>
         <w:t>The system will include three main areas:</w:t>
       </w:r>
+    </w:p>
+    <w:p>
+      <w:pPr>
+        <w:pStyle w:val="ListParagraph"/>
+        <w:numPr>
+          <w:ilvl w:val="0"/>
+          <w:numId w:val="2"/>
+        </w:numPr>
+        <w:rPr>
+          <w:rFonts w:ascii="Times New Roman" w:hAnsi="Times New Roman" w:cs="Times New Roman"/>
+          <w:sz w:val="24"/>
+          <w:szCs w:val="24"/>
+        </w:rPr>
+      </w:pPr>
+      <w:r>
+        <w:rPr>
+          <w:rFonts w:ascii="Times New Roman" w:hAnsi="Times New Roman" w:cs="Times New Roman"/>
+          <w:sz w:val="24"/>
+          <w:szCs w:val="24"/>
+        </w:rPr>
+        <w:t>An http server to serve the contents and receive uploaded content</w:t>
+      </w:r>
+    </w:p>
+    <w:p>
+      <w:pPr>
+        <w:pStyle w:val="ListParagraph"/>
+        <w:numPr>
+          <w:ilvl w:val="0"/>
+          <w:numId w:val="2"/>
+        </w:numPr>
+        <w:rPr>
+          <w:rFonts w:ascii="Times New Roman" w:hAnsi="Times New Roman" w:cs="Times New Roman"/>
+          <w:sz w:val="24"/>
+          <w:szCs w:val="24"/>
+        </w:rPr>
+      </w:pPr>
+      <w:r>
+        <w:rPr>
+          <w:rFonts w:ascii="Times New Roman" w:hAnsi="Times New Roman" w:cs="Times New Roman"/>
+          <w:sz w:val="24"/>
+          <w:szCs w:val="24"/>
+        </w:rPr>
+        <w:t>An Android software module to communicate with the HTTP server in both ways: receiving and uploading</w:t>
+      </w:r>
+      <w:r>
+        <w:rPr>
+          <w:rFonts w:ascii="Times New Roman" w:hAnsi="Times New Roman" w:cs="Times New Roman"/>
+          <w:sz w:val="24"/>
+          <w:szCs w:val="24"/>
+        </w:rPr>
+        <w:t xml:space="preserve"> </w:t>
+      </w:r>
+      <w:r>
+        <w:rPr>
+          <w:rFonts w:ascii="Times New Roman" w:hAnsi="Times New Roman" w:cs="Times New Roman"/>
+          <w:sz w:val="24"/>
+          <w:szCs w:val="24"/>
+        </w:rPr>
+        <w:t>content</w:t>
+      </w:r>
+    </w:p>
+    <w:p>
+      <w:pPr>
+        <w:pStyle w:val="ListParagraph"/>
+        <w:numPr>
+          <w:ilvl w:val="0"/>
+          <w:numId w:val="2"/>
+        </w:numPr>
+        <w:rPr>
+          <w:rFonts w:ascii="Times New Roman" w:hAnsi="Times New Roman" w:cs="Times New Roman"/>
+          <w:sz w:val="24"/>
+          <w:szCs w:val="24"/>
+        </w:rPr>
+      </w:pPr>
+      <w:r>
+        <w:rPr>
+          <w:rFonts w:ascii="Times New Roman" w:hAnsi="Times New Roman" w:cs="Times New Roman"/>
+          <w:sz w:val="24"/>
+          <w:szCs w:val="24"/>
+        </w:rPr>
+        <w:t>An Android software module to display the received contents on the phone</w:t>
+      </w:r>
+    </w:p>
+    <w:p>
+      <w:pPr>
+        <w:pStyle w:val="Heading1"/>
+      </w:pPr>
+      <w:r>
+        <w:t>Division of Work</w:t>
+      </w:r>
+    </w:p>
+    <w:p>
+      <w:pPr>
+        <w:rPr>
+          <w:rFonts w:ascii="Times New Roman" w:hAnsi="Times New Roman" w:cs="Times New Roman"/>
+          <w:sz w:val="24"/>
+          <w:szCs w:val="24"/>
+        </w:rPr>
+      </w:pPr>
+      <w:r>
+        <w:rPr>
+          <w:rFonts w:ascii="Times New Roman" w:hAnsi="Times New Roman" w:cs="Times New Roman"/>
+          <w:sz w:val="24"/>
+          <w:szCs w:val="24"/>
+        </w:rPr>
+        <w:t>In order to complete the project, we divide the work in our group in the following fashion:</w:t>
+      </w:r>
+    </w:p>
+    <w:p>
+      <w:pPr>
+        <w:pStyle w:val="ListParagraph"/>
+        <w:numPr>
+          <w:ilvl w:val="0"/>
+          <w:numId w:val="2"/>
+        </w:numPr>
+        <w:rPr>
+          <w:rFonts w:ascii="Times New Roman" w:hAnsi="Times New Roman" w:cs="Times New Roman"/>
+          <w:sz w:val="24"/>
+          <w:szCs w:val="24"/>
+        </w:rPr>
+      </w:pPr>
+      <w:r>
+        <w:rPr>
+          <w:rFonts w:ascii="Times New Roman" w:hAnsi="Times New Roman" w:cs="Times New Roman"/>
+          <w:sz w:val="24"/>
+          <w:szCs w:val="24"/>
+        </w:rPr>
+        <w:t>Quan: implement the http server to feed and receive contents to the phone</w:t>
+      </w:r>
+    </w:p>
+    <w:p>
+      <w:pPr>
+        <w:pStyle w:val="ListParagraph"/>
+        <w:numPr>
+          <w:ilvl w:val="0"/>
+          <w:numId w:val="2"/>
+        </w:numPr>
+        <w:rPr>
+          <w:rFonts w:ascii="Times New Roman" w:hAnsi="Times New Roman" w:cs="Times New Roman"/>
+          <w:sz w:val="24"/>
+          <w:szCs w:val="24"/>
+        </w:rPr>
+      </w:pPr>
+      <w:r>
+        <w:rPr>
+          <w:rFonts w:ascii="Times New Roman" w:hAnsi="Times New Roman" w:cs="Times New Roman"/>
+          <w:sz w:val="24"/>
+          <w:szCs w:val="24"/>
+        </w:rPr>
+        <w:t>Raul: implement the Android module to communicate with Quan’s HTTP server</w:t>
+      </w:r>
+    </w:p>
+    <w:p>
+      <w:pPr>
+        <w:pStyle w:val="ListParagraph"/>
+        <w:numPr>
+          <w:ilvl w:val="0"/>
+          <w:numId w:val="2"/>
+        </w:numPr>
+        <w:rPr>
+          <w:rFonts w:ascii="Times New Roman" w:hAnsi="Times New Roman" w:cs="Times New Roman"/>
+          <w:sz w:val="24"/>
+          <w:szCs w:val="24"/>
+        </w:rPr>
+      </w:pPr>
+      <w:r>
+        <w:rPr>
+          <w:rFonts w:ascii="Times New Roman" w:hAnsi="Times New Roman" w:cs="Times New Roman"/>
+          <w:sz w:val="24"/>
+          <w:szCs w:val="24"/>
+        </w:rPr>
+        <w:t>Jon: implement the Android module to display stories and arts</w:t>
+      </w:r>
+    </w:p>
+    <w:p>
+      <w:pPr>
+        <w:pStyle w:val="ListParagraph"/>
+        <w:numPr>
+          <w:ilvl w:val="0"/>
+          <w:numId w:val="2"/>
+        </w:numPr>
+        <w:rPr>
+          <w:rFonts w:ascii="Times New Roman" w:hAnsi="Times New Roman" w:cs="Times New Roman"/>
+          <w:sz w:val="24"/>
+          <w:szCs w:val="24"/>
+        </w:rPr>
+      </w:pPr>
+      <w:r>
+        <w:rPr>
+          <w:rFonts w:ascii="Times New Roman" w:hAnsi="Times New Roman" w:cs="Times New Roman"/>
+          <w:sz w:val="24"/>
+          <w:szCs w:val="24"/>
+        </w:rPr>
+        <w:t>Ryan: implement the Android module to display movies and the daily reminder of a random hero story</w:t>
+      </w:r>
+    </w:p>
+    <w:p>
+      <w:pPr>
+        <w:pStyle w:val="Heading1"/>
+      </w:pPr>
+      <w:r>
+        <w:t>Milestones</w:t>
+      </w:r>
+    </w:p>
+    <w:p>
+      <w:pPr>
+        <w:rPr>
+          <w:rFonts w:ascii="Times New Roman" w:hAnsi="Times New Roman" w:cs="Times New Roman"/>
+          <w:sz w:val="24"/>
+          <w:szCs w:val="24"/>
+        </w:rPr>
+      </w:pPr>
+      <w:r>
+        <w:rPr>
+          <w:rFonts w:ascii="Times New Roman" w:hAnsi="Times New Roman" w:cs="Times New Roman"/>
+          <w:sz w:val="24"/>
+          <w:szCs w:val="24"/>
+        </w:rPr>
+        <w:t>We divided the milestones into three main areas:</w:t>
+      </w:r>
+    </w:p>
+    <w:p>
+      <w:pPr>
+        <w:pStyle w:val="Heading2"/>
+      </w:pPr>
+      <w:r>
+        <w:t>HTTP Server:</w:t>
+      </w:r>
+    </w:p>
+    <w:p>
+      <w:pPr>
+        <w:pStyle w:val="ListParagraph"/>
+        <w:numPr>
+          <w:ilvl w:val="0"/>
+          <w:numId w:val="4"/>
+        </w:numPr>
+        <w:rPr>
+          <w:rFonts w:ascii="Times New Roman" w:hAnsi="Times New Roman" w:cs="Times New Roman"/>
+          <w:sz w:val="24"/>
+          <w:szCs w:val="24"/>
+        </w:rPr>
+      </w:pPr>
+      <w:r>
+        <w:rPr>
+          <w:rFonts w:ascii="Times New Roman" w:hAnsi="Times New Roman" w:cs="Times New Roman"/>
+          <w:sz w:val="24"/>
+          <w:szCs w:val="24"/>
+        </w:rPr>
+        <w:t>Simple HTTP server that says hello world</w:t>
+      </w:r>
+    </w:p>
+    <w:p>
+      <w:pPr>
+        <w:pStyle w:val="ListParagraph"/>
+        <w:numPr>
+          <w:ilvl w:val="0"/>
+          <w:numId w:val="4"/>
+        </w:numPr>
+        <w:rPr>
+          <w:rFonts w:ascii="Times New Roman" w:hAnsi="Times New Roman" w:cs="Times New Roman"/>
+          <w:sz w:val="24"/>
+          <w:szCs w:val="24"/>
+        </w:rPr>
+      </w:pPr>
+      <w:r>
+        <w:rPr>
+          <w:rFonts w:ascii="Times New Roman" w:hAnsi="Times New Roman" w:cs="Times New Roman"/>
+          <w:sz w:val="24"/>
+          <w:szCs w:val="24"/>
+        </w:rPr>
+        <w:t>HTTP server can feed the list of stories</w:t>
+      </w:r>
+    </w:p>
+    <w:p>
+      <w:pPr>
+        <w:pStyle w:val="ListParagraph"/>
+        <w:numPr>
+          <w:ilvl w:val="0"/>
+          <w:numId w:val="4"/>
+        </w:numPr>
+        <w:rPr>
+          <w:rFonts w:ascii="Times New Roman" w:hAnsi="Times New Roman" w:cs="Times New Roman"/>
+          <w:sz w:val="24"/>
+          <w:szCs w:val="24"/>
+        </w:rPr>
+      </w:pPr>
+      <w:r>
+        <w:rPr>
+          <w:rFonts w:ascii="Times New Roman" w:hAnsi="Times New Roman" w:cs="Times New Roman"/>
+          <w:sz w:val="24"/>
+          <w:szCs w:val="24"/>
+        </w:rPr>
+        <w:t>HTTP server can feed the stories contents</w:t>
+      </w:r>
+    </w:p>
+    <w:p>
+      <w:pPr>
+        <w:pStyle w:val="ListParagraph"/>
+        <w:numPr>
+          <w:ilvl w:val="0"/>
+          <w:numId w:val="4"/>
+        </w:numPr>
+        <w:rPr>
+          <w:rFonts w:ascii="Times New Roman" w:hAnsi="Times New Roman" w:cs="Times New Roman"/>
+          <w:sz w:val="24"/>
+          <w:szCs w:val="24"/>
+        </w:rPr>
+      </w:pPr>
+      <w:r>
+        <w:rPr>
+          <w:rFonts w:ascii="Times New Roman" w:hAnsi="Times New Roman" w:cs="Times New Roman"/>
+          <w:sz w:val="24"/>
+          <w:szCs w:val="24"/>
+        </w:rPr>
+        <w:lastRenderedPageBreak/>
+        <w:t>HTTP server can feed the list of arts</w:t>
+      </w:r>
+    </w:p>
+    <w:p>
+      <w:pPr>
+        <w:pStyle w:val="ListParagraph"/>
+        <w:numPr>
+          <w:ilvl w:val="0"/>
+          <w:numId w:val="4"/>
+        </w:numPr>
+        <w:rPr>
+          <w:rFonts w:ascii="Times New Roman" w:hAnsi="Times New Roman" w:cs="Times New Roman"/>
+          <w:sz w:val="24"/>
+          <w:szCs w:val="24"/>
+        </w:rPr>
+      </w:pPr>
+      <w:r>
+        <w:rPr>
+          <w:rFonts w:ascii="Times New Roman" w:hAnsi="Times New Roman" w:cs="Times New Roman"/>
+          <w:sz w:val="24"/>
+          <w:szCs w:val="24"/>
+        </w:rPr>
+        <w:t>HTTP server can feed the arts contents</w:t>
+      </w:r>
+    </w:p>
+    <w:p>
+      <w:pPr>
+        <w:pStyle w:val="ListParagraph"/>
+        <w:numPr>
+          <w:ilvl w:val="0"/>
+          <w:numId w:val="4"/>
+        </w:numPr>
+        <w:rPr>
+          <w:rFonts w:ascii="Times New Roman" w:hAnsi="Times New Roman" w:cs="Times New Roman"/>
+          <w:sz w:val="24"/>
+          <w:szCs w:val="24"/>
+        </w:rPr>
+      </w:pPr>
+      <w:r>
+        <w:rPr>
+          <w:rFonts w:ascii="Times New Roman" w:hAnsi="Times New Roman" w:cs="Times New Roman"/>
+          <w:sz w:val="24"/>
+          <w:szCs w:val="24"/>
+        </w:rPr>
+        <w:t>HTTP server can feed the list of movies</w:t>
+      </w:r>
+    </w:p>
+    <w:p>
+      <w:pPr>
+        <w:pStyle w:val="ListParagraph"/>
+        <w:numPr>
+          <w:ilvl w:val="0"/>
+          <w:numId w:val="4"/>
+        </w:numPr>
+        <w:rPr>
+          <w:rFonts w:ascii="Times New Roman" w:hAnsi="Times New Roman" w:cs="Times New Roman"/>
+          <w:sz w:val="24"/>
+          <w:szCs w:val="24"/>
+        </w:rPr>
+      </w:pPr>
+      <w:r>
+        <w:rPr>
+          <w:rFonts w:ascii="Times New Roman" w:hAnsi="Times New Roman" w:cs="Times New Roman"/>
+          <w:sz w:val="24"/>
+          <w:szCs w:val="24"/>
+        </w:rPr>
+        <w:t>HTTP server can feed the movie contents</w:t>
+      </w:r>
+    </w:p>
+    <w:p>
+      <w:pPr>
+        <w:pStyle w:val="Heading2"/>
+      </w:pPr>
+      <w:r>
+        <w:t>Android module to communicate with HTTP Server:</w:t>
+      </w:r>
+    </w:p>
+    <w:p>
+      <w:pPr>
+        <w:pStyle w:val="ListParagraph"/>
+        <w:numPr>
+          <w:ilvl w:val="0"/>
+          <w:numId w:val="5"/>
+        </w:numPr>
+        <w:rPr>
+          <w:rFonts w:ascii="Times New Roman" w:hAnsi="Times New Roman" w:cs="Times New Roman"/>
+          <w:sz w:val="24"/>
+          <w:szCs w:val="24"/>
+        </w:rPr>
+      </w:pPr>
+      <w:r>
+        <w:rPr>
+          <w:rFonts w:ascii="Times New Roman" w:hAnsi="Times New Roman" w:cs="Times New Roman"/>
+          <w:sz w:val="24"/>
+          <w:szCs w:val="24"/>
+        </w:rPr>
+        <w:t>Phone could receive list and show contents of stories</w:t>
+      </w:r>
+    </w:p>
+    <w:p>
+      <w:pPr>
+        <w:pStyle w:val="ListParagraph"/>
+        <w:numPr>
+          <w:ilvl w:val="0"/>
+          <w:numId w:val="5"/>
+        </w:numPr>
+        <w:rPr>
+          <w:rFonts w:ascii="Times New Roman" w:hAnsi="Times New Roman" w:cs="Times New Roman"/>
+          <w:sz w:val="24"/>
+          <w:szCs w:val="24"/>
+        </w:rPr>
+      </w:pPr>
+      <w:r>
+        <w:rPr>
+          <w:rFonts w:ascii="Times New Roman" w:hAnsi="Times New Roman" w:cs="Times New Roman"/>
+          <w:sz w:val="24"/>
+          <w:szCs w:val="24"/>
+        </w:rPr>
+        <w:t>Phone could receive list and show contents of arts</w:t>
+      </w:r>
+    </w:p>
+    <w:p>
+      <w:pPr>
+        <w:pStyle w:val="ListParagraph"/>
+        <w:numPr>
+          <w:ilvl w:val="0"/>
+          <w:numId w:val="5"/>
+        </w:numPr>
+        <w:rPr>
+          <w:rFonts w:ascii="Times New Roman" w:hAnsi="Times New Roman" w:cs="Times New Roman"/>
+          <w:sz w:val="24"/>
+          <w:szCs w:val="24"/>
+        </w:rPr>
+      </w:pPr>
+      <w:r>
+        <w:rPr>
+          <w:rFonts w:ascii="Times New Roman" w:hAnsi="Times New Roman" w:cs="Times New Roman"/>
+          <w:sz w:val="24"/>
+          <w:szCs w:val="24"/>
+        </w:rPr>
+        <w:t>Phone could receive list and show contents of stories</w:t>
+      </w:r>
+    </w:p>
+    <w:p>
+      <w:pPr>
+        <w:pStyle w:val="Heading2"/>
+      </w:pPr>
+      <w:r>
+        <w:t>Android module to display the contents:</w:t>
+      </w:r>
+    </w:p>
+    <w:p>
+      <w:pPr>
+        <w:pStyle w:val="ListParagraph"/>
+        <w:numPr>
+          <w:ilvl w:val="0"/>
+          <w:numId w:val="6"/>
+        </w:numPr>
+        <w:rPr>
+          <w:rFonts w:ascii="Times New Roman" w:hAnsi="Times New Roman" w:cs="Times New Roman"/>
+          <w:sz w:val="24"/>
+          <w:szCs w:val="24"/>
+        </w:rPr>
+      </w:pPr>
+      <w:r>
+        <w:rPr>
+          <w:rFonts w:ascii="Times New Roman" w:hAnsi="Times New Roman" w:cs="Times New Roman"/>
+          <w:sz w:val="24"/>
+          <w:szCs w:val="24"/>
+        </w:rPr>
+        <w:t>Phone could display list of stories</w:t>
+      </w:r>
+    </w:p>
+    <w:p>
+      <w:pPr>
+        <w:pStyle w:val="ListParagraph"/>
+        <w:numPr>
+          <w:ilvl w:val="0"/>
+          <w:numId w:val="6"/>
+        </w:numPr>
+        <w:rPr>
+          <w:rFonts w:ascii="Times New Roman" w:hAnsi="Times New Roman" w:cs="Times New Roman"/>
+          <w:sz w:val="24"/>
+          <w:szCs w:val="24"/>
+        </w:rPr>
+      </w:pPr>
+      <w:r>
+        <w:rPr>
+          <w:rFonts w:ascii="Times New Roman" w:hAnsi="Times New Roman" w:cs="Times New Roman"/>
+          <w:sz w:val="24"/>
+          <w:szCs w:val="24"/>
+        </w:rPr>
+        <w:t>Phone could display content of stories</w:t>
+      </w:r>
+    </w:p>
+    <w:p>
+      <w:pPr>
+        <w:pStyle w:val="ListParagraph"/>
+        <w:numPr>
+          <w:ilvl w:val="0"/>
+          <w:numId w:val="6"/>
+        </w:numPr>
+        <w:rPr>
+          <w:rFonts w:ascii="Times New Roman" w:hAnsi="Times New Roman" w:cs="Times New Roman"/>
+          <w:sz w:val="24"/>
+          <w:szCs w:val="24"/>
+        </w:rPr>
+      </w:pPr>
+      <w:r>
+        <w:rPr>
+          <w:rFonts w:ascii="Times New Roman" w:hAnsi="Times New Roman" w:cs="Times New Roman"/>
+          <w:sz w:val="24"/>
+          <w:szCs w:val="24"/>
+        </w:rPr>
+        <w:t>Phone could display list of arts</w:t>
+      </w:r>
+    </w:p>
+    <w:p>
+      <w:pPr>
+        <w:pStyle w:val="ListParagraph"/>
+        <w:numPr>
+          <w:ilvl w:val="0"/>
+          <w:numId w:val="6"/>
+        </w:numPr>
+        <w:rPr>
+          <w:rFonts w:ascii="Times New Roman" w:hAnsi="Times New Roman" w:cs="Times New Roman"/>
+          <w:sz w:val="24"/>
+          <w:szCs w:val="24"/>
+        </w:rPr>
+      </w:pPr>
+      <w:r>
+        <w:rPr>
+          <w:rFonts w:ascii="Times New Roman" w:hAnsi="Times New Roman" w:cs="Times New Roman"/>
+          <w:sz w:val="24"/>
+          <w:szCs w:val="24"/>
+        </w:rPr>
+        <w:t>Phone could display content of arts</w:t>
+      </w:r>
+    </w:p>
+    <w:p>
+      <w:pPr>
+        <w:pStyle w:val="ListParagraph"/>
+        <w:numPr>
+          <w:ilvl w:val="0"/>
+          <w:numId w:val="6"/>
+        </w:numPr>
+        <w:rPr>
+          <w:rFonts w:ascii="Times New Roman" w:hAnsi="Times New Roman" w:cs="Times New Roman"/>
+          <w:sz w:val="24"/>
+          <w:szCs w:val="24"/>
+        </w:rPr>
+      </w:pPr>
+      <w:r>
+        <w:rPr>
+          <w:rFonts w:ascii="Times New Roman" w:hAnsi="Times New Roman" w:cs="Times New Roman"/>
+          <w:sz w:val="24"/>
+          <w:szCs w:val="24"/>
+        </w:rPr>
+        <w:t>Phone could display list of movies</w:t>
+      </w:r>
+    </w:p>
+    <w:p>
+      <w:pPr>
+        <w:pStyle w:val="ListParagraph"/>
+        <w:numPr>
+          <w:ilvl w:val="0"/>
+          <w:numId w:val="6"/>
+        </w:numPr>
+        <w:rPr>
+          <w:rFonts w:ascii="Times New Roman" w:hAnsi="Times New Roman" w:cs="Times New Roman"/>
+          <w:sz w:val="24"/>
+          <w:szCs w:val="24"/>
+        </w:rPr>
+      </w:pPr>
+      <w:r>
+        <w:rPr>
+          <w:rFonts w:ascii="Times New Roman" w:hAnsi="Times New Roman" w:cs="Times New Roman"/>
+          <w:sz w:val="24"/>
+          <w:szCs w:val="24"/>
+        </w:rPr>
+        <w:t>Phone could display content of movies</w:t>
+      </w:r>
+    </w:p>
+    <w:p>
+      <w:pPr>
+        <w:pStyle w:val="Heading1"/>
+      </w:pPr>
       <w:bookmarkStart w:id="0" w:name="_GoBack"/>
       <w:bookmarkEnd w:id="0"/>
-    </w:p>
-    <w:p>
-      <w:pPr>
-        <w:pStyle w:val="ListParagraph"/>
-        <w:numPr>
-          <w:ilvl w:val="0"/>
-          <w:numId w:val="2"/>
-        </w:numPr>
-        <w:rPr>
-          <w:rFonts w:ascii="Times New Roman" w:hAnsi="Times New Roman" w:cs="Times New Roman"/>
-          <w:sz w:val="24"/>
-          <w:szCs w:val="24"/>
-        </w:rPr>
-      </w:pPr>
-      <w:r>
-        <w:rPr>
-          <w:rFonts w:ascii="Times New Roman" w:hAnsi="Times New Roman" w:cs="Times New Roman"/>
-          <w:sz w:val="24"/>
-          <w:szCs w:val="24"/>
-        </w:rPr>
-        <w:t>An http server to serve the contents and receive uploaded content</w:t>
-      </w:r>
-    </w:p>
-    <w:p>
-      <w:pPr>
-        <w:pStyle w:val="ListParagraph"/>
-        <w:numPr>
-          <w:ilvl w:val="0"/>
-          <w:numId w:val="2"/>
-        </w:numPr>
-        <w:rPr>
-          <w:rFonts w:ascii="Times New Roman" w:hAnsi="Times New Roman" w:cs="Times New Roman"/>
-          <w:sz w:val="24"/>
-          <w:szCs w:val="24"/>
-        </w:rPr>
-      </w:pPr>
-      <w:r>
-        <w:rPr>
-          <w:rFonts w:ascii="Times New Roman" w:hAnsi="Times New Roman" w:cs="Times New Roman"/>
-          <w:sz w:val="24"/>
-          <w:szCs w:val="24"/>
-        </w:rPr>
-        <w:t>An Android software module to communicate with the HTTP server in both ways: receiving and uploading</w:t>
-      </w:r>
-      <w:r>
-        <w:rPr>
-          <w:rFonts w:ascii="Times New Roman" w:hAnsi="Times New Roman" w:cs="Times New Roman"/>
-          <w:sz w:val="24"/>
-          <w:szCs w:val="24"/>
-        </w:rPr>
-        <w:t xml:space="preserve"> </w:t>
-      </w:r>
-      <w:r>
-        <w:rPr>
-          <w:rFonts w:ascii="Times New Roman" w:hAnsi="Times New Roman" w:cs="Times New Roman"/>
-          <w:sz w:val="24"/>
-          <w:szCs w:val="24"/>
-        </w:rPr>
-        <w:t>content</w:t>
-      </w:r>
-    </w:p>
-    <w:p>
-      <w:pPr>
-        <w:pStyle w:val="ListParagraph"/>
-        <w:numPr>
-          <w:ilvl w:val="0"/>
-          <w:numId w:val="2"/>
-        </w:numPr>
-        <w:rPr>
-          <w:rFonts w:ascii="Times New Roman" w:hAnsi="Times New Roman" w:cs="Times New Roman"/>
-          <w:sz w:val="24"/>
-          <w:szCs w:val="24"/>
-        </w:rPr>
-      </w:pPr>
-      <w:r>
-        <w:rPr>
-          <w:rFonts w:ascii="Times New Roman" w:hAnsi="Times New Roman" w:cs="Times New Roman"/>
-          <w:sz w:val="24"/>
-          <w:szCs w:val="24"/>
-        </w:rPr>
-        <w:t>An Android software module to display the received contents on the phone</w:t>
-      </w:r>
-    </w:p>
-    <w:p>
-      <w:pPr>
-        <w:pStyle w:val="Heading1"/>
-      </w:pPr>
-      <w:r>
-        <w:t>Division of Work</w:t>
-      </w:r>
-    </w:p>
-    <w:p>
-      <w:pPr>
-        <w:rPr>
-          <w:rFonts w:ascii="Times New Roman" w:hAnsi="Times New Roman" w:cs="Times New Roman"/>
-          <w:sz w:val="24"/>
-          <w:szCs w:val="24"/>
-        </w:rPr>
-      </w:pPr>
-      <w:r>
-        <w:rPr>
-          <w:rFonts w:ascii="Times New Roman" w:hAnsi="Times New Roman" w:cs="Times New Roman"/>
-          <w:sz w:val="24"/>
-          <w:szCs w:val="24"/>
-        </w:rPr>
-        <w:t>In order to complete the project, we divide the work in our group in the following fashion:</w:t>
-      </w:r>
-    </w:p>
-    <w:p>
-      <w:pPr>
-        <w:pStyle w:val="ListParagraph"/>
-        <w:numPr>
-          <w:ilvl w:val="0"/>
-          <w:numId w:val="2"/>
-        </w:numPr>
-        <w:rPr>
-          <w:rFonts w:ascii="Times New Roman" w:hAnsi="Times New Roman" w:cs="Times New Roman"/>
-          <w:sz w:val="24"/>
-          <w:szCs w:val="24"/>
-        </w:rPr>
-      </w:pPr>
-      <w:proofErr w:type="spellStart"/>
-      <w:r>
-        <w:rPr>
-          <w:rFonts w:ascii="Times New Roman" w:hAnsi="Times New Roman" w:cs="Times New Roman"/>
-          <w:sz w:val="24"/>
-          <w:szCs w:val="24"/>
-        </w:rPr>
-        <w:t>Quan</w:t>
-      </w:r>
-      <w:proofErr w:type="spellEnd"/>
-      <w:r>
-        <w:rPr>
-          <w:rFonts w:ascii="Times New Roman" w:hAnsi="Times New Roman" w:cs="Times New Roman"/>
-          <w:sz w:val="24"/>
-          <w:szCs w:val="24"/>
-        </w:rPr>
-        <w:t>: implement the http server to feed and receive contents to the phone</w:t>
-      </w:r>
-    </w:p>
-    <w:p>
-      <w:pPr>
-        <w:pStyle w:val="ListParagraph"/>
-        <w:numPr>
-          <w:ilvl w:val="0"/>
-          <w:numId w:val="2"/>
-        </w:numPr>
-        <w:rPr>
-          <w:rFonts w:ascii="Times New Roman" w:hAnsi="Times New Roman" w:cs="Times New Roman"/>
-          <w:sz w:val="24"/>
-          <w:szCs w:val="24"/>
-        </w:rPr>
-      </w:pPr>
-      <w:r>
-        <w:rPr>
-          <w:rFonts w:ascii="Times New Roman" w:hAnsi="Times New Roman" w:cs="Times New Roman"/>
-          <w:sz w:val="24"/>
-          <w:szCs w:val="24"/>
-        </w:rPr>
-        <w:t xml:space="preserve">Raul: implement the Android module to communicate with </w:t>
-      </w:r>
-      <w:proofErr w:type="spellStart"/>
-      <w:r>
-        <w:rPr>
-          <w:rFonts w:ascii="Times New Roman" w:hAnsi="Times New Roman" w:cs="Times New Roman"/>
-          <w:sz w:val="24"/>
-          <w:szCs w:val="24"/>
-        </w:rPr>
-        <w:t>Quan’s</w:t>
-      </w:r>
-      <w:proofErr w:type="spellEnd"/>
-      <w:r>
-        <w:rPr>
-          <w:rFonts w:ascii="Times New Roman" w:hAnsi="Times New Roman" w:cs="Times New Roman"/>
-          <w:sz w:val="24"/>
-          <w:szCs w:val="24"/>
-        </w:rPr>
-        <w:t xml:space="preserve"> HTTP server</w:t>
-      </w:r>
-    </w:p>
-    <w:p>
-      <w:pPr>
-        <w:pStyle w:val="ListParagraph"/>
-        <w:numPr>
-          <w:ilvl w:val="0"/>
-          <w:numId w:val="2"/>
-        </w:numPr>
-        <w:rPr>
-          <w:rFonts w:ascii="Times New Roman" w:hAnsi="Times New Roman" w:cs="Times New Roman"/>
-          <w:sz w:val="24"/>
-          <w:szCs w:val="24"/>
-        </w:rPr>
-      </w:pPr>
-      <w:r>
-        <w:rPr>
-          <w:rFonts w:ascii="Times New Roman" w:hAnsi="Times New Roman" w:cs="Times New Roman"/>
-          <w:sz w:val="24"/>
-          <w:szCs w:val="24"/>
-        </w:rPr>
-        <w:t xml:space="preserve">Jon: </w:t>
-      </w:r>
-      <w:r>
-        <w:rPr>
-          <w:rFonts w:ascii="Times New Roman" w:hAnsi="Times New Roman" w:cs="Times New Roman"/>
-          <w:sz w:val="24"/>
-          <w:szCs w:val="24"/>
-        </w:rPr>
-        <w:t>implement the Android module to</w:t>
-      </w:r>
-      <w:r>
-        <w:rPr>
-          <w:rFonts w:ascii="Times New Roman" w:hAnsi="Times New Roman" w:cs="Times New Roman"/>
-          <w:sz w:val="24"/>
-          <w:szCs w:val="24"/>
-        </w:rPr>
-        <w:t xml:space="preserve"> display stories and arts</w:t>
-      </w:r>
-    </w:p>
-    <w:p>
-      <w:pPr>
-        <w:pStyle w:val="ListParagraph"/>
-        <w:numPr>
-          <w:ilvl w:val="0"/>
-          <w:numId w:val="2"/>
-        </w:numPr>
-        <w:rPr>
-          <w:rFonts w:ascii="Times New Roman" w:hAnsi="Times New Roman" w:cs="Times New Roman"/>
-          <w:sz w:val="24"/>
-          <w:szCs w:val="24"/>
-        </w:rPr>
-      </w:pPr>
-      <w:r>
-        <w:rPr>
-          <w:rFonts w:ascii="Times New Roman" w:hAnsi="Times New Roman" w:cs="Times New Roman"/>
-          <w:sz w:val="24"/>
-          <w:szCs w:val="24"/>
-        </w:rPr>
-        <w:t xml:space="preserve">Ryan: </w:t>
-      </w:r>
-      <w:r>
-        <w:rPr>
-          <w:rFonts w:ascii="Times New Roman" w:hAnsi="Times New Roman" w:cs="Times New Roman"/>
-          <w:sz w:val="24"/>
-          <w:szCs w:val="24"/>
-        </w:rPr>
-        <w:t xml:space="preserve">implement the Android module to display </w:t>
-      </w:r>
-      <w:r>
-        <w:rPr>
-          <w:rFonts w:ascii="Times New Roman" w:hAnsi="Times New Roman" w:cs="Times New Roman"/>
-          <w:sz w:val="24"/>
-          <w:szCs w:val="24"/>
-        </w:rPr>
-        <w:t>movies and the daily reminder of a random hero story</w:t>
-      </w:r>
-    </w:p>
-    <w:p>
-      <w:pPr>
-        <w:pStyle w:val="Heading1"/>
-      </w:pPr>
-      <w:r>
-        <w:t>Milestones</w:t>
-      </w:r>
-    </w:p>
-    <w:p>
-      <w:pPr>
-        <w:rPr>
-          <w:rFonts w:ascii="Times New Roman" w:hAnsi="Times New Roman" w:cs="Times New Roman"/>
-          <w:sz w:val="24"/>
-          <w:szCs w:val="24"/>
-        </w:rPr>
-      </w:pPr>
-      <w:r>
-        <w:rPr>
-          <w:rFonts w:ascii="Times New Roman" w:hAnsi="Times New Roman" w:cs="Times New Roman"/>
-          <w:sz w:val="24"/>
-          <w:szCs w:val="24"/>
-        </w:rPr>
-        <w:t>We divided the milestones into three main areas:</w:t>
-      </w:r>
-    </w:p>
-    <w:p>
-      <w:pPr>
-        <w:pStyle w:val="Heading2"/>
-      </w:pPr>
-      <w:r>
-        <w:t>HTTP Server:</w:t>
-      </w:r>
-    </w:p>
-    <w:p>
-      <w:pPr>
-        <w:pStyle w:val="ListParagraph"/>
-        <w:numPr>
-          <w:ilvl w:val="0"/>
-          <w:numId w:val="4"/>
-        </w:numPr>
-        <w:rPr>
-          <w:rFonts w:ascii="Times New Roman" w:hAnsi="Times New Roman" w:cs="Times New Roman"/>
-          <w:sz w:val="24"/>
-          <w:szCs w:val="24"/>
-        </w:rPr>
-      </w:pPr>
-      <w:r>
-        <w:rPr>
-          <w:rFonts w:ascii="Times New Roman" w:hAnsi="Times New Roman" w:cs="Times New Roman"/>
-          <w:sz w:val="24"/>
-          <w:szCs w:val="24"/>
-        </w:rPr>
-        <w:t>Simple HTTP server that says hello world</w:t>
-      </w:r>
-    </w:p>
-    <w:p>
-      <w:pPr>
-        <w:pStyle w:val="ListParagraph"/>
-        <w:numPr>
-          <w:ilvl w:val="0"/>
-          <w:numId w:val="4"/>
-        </w:numPr>
-        <w:rPr>
-          <w:rFonts w:ascii="Times New Roman" w:hAnsi="Times New Roman" w:cs="Times New Roman"/>
-          <w:sz w:val="24"/>
-          <w:szCs w:val="24"/>
-        </w:rPr>
-      </w:pPr>
-      <w:r>
-        <w:rPr>
-          <w:rFonts w:ascii="Times New Roman" w:hAnsi="Times New Roman" w:cs="Times New Roman"/>
-          <w:sz w:val="24"/>
-          <w:szCs w:val="24"/>
-        </w:rPr>
-        <w:t>HTTP server can feed the list of stories</w:t>
-      </w:r>
-    </w:p>
-    <w:p>
-      <w:pPr>
-        <w:pStyle w:val="ListParagraph"/>
-        <w:numPr>
-          <w:ilvl w:val="0"/>
-          <w:numId w:val="4"/>
-        </w:numPr>
-        <w:rPr>
-          <w:rFonts w:ascii="Times New Roman" w:hAnsi="Times New Roman" w:cs="Times New Roman"/>
-          <w:sz w:val="24"/>
-          <w:szCs w:val="24"/>
-        </w:rPr>
-      </w:pPr>
-      <w:r>
-        <w:rPr>
-          <w:rFonts w:ascii="Times New Roman" w:hAnsi="Times New Roman" w:cs="Times New Roman"/>
-          <w:sz w:val="24"/>
-          <w:szCs w:val="24"/>
-        </w:rPr>
-        <w:t>HTTP server can feed the stories contents</w:t>
-      </w:r>
-    </w:p>
-    <w:p>
-      <w:pPr>
-        <w:pStyle w:val="ListParagraph"/>
-        <w:numPr>
-          <w:ilvl w:val="0"/>
-          <w:numId w:val="4"/>
-        </w:numPr>
-        <w:rPr>
-          <w:rFonts w:ascii="Times New Roman" w:hAnsi="Times New Roman" w:cs="Times New Roman"/>
-          <w:sz w:val="24"/>
-          <w:szCs w:val="24"/>
-        </w:rPr>
-      </w:pPr>
-      <w:r>
-        <w:rPr>
-          <w:rFonts w:ascii="Times New Roman" w:hAnsi="Times New Roman" w:cs="Times New Roman"/>
-          <w:sz w:val="24"/>
-          <w:szCs w:val="24"/>
-        </w:rPr>
-        <w:lastRenderedPageBreak/>
-        <w:t>HTTP server can feed the list of arts</w:t>
-      </w:r>
-    </w:p>
-    <w:p>
-      <w:pPr>
-        <w:pStyle w:val="ListParagraph"/>
-        <w:numPr>
-          <w:ilvl w:val="0"/>
-          <w:numId w:val="4"/>
-        </w:numPr>
-        <w:rPr>
-          <w:rFonts w:ascii="Times New Roman" w:hAnsi="Times New Roman" w:cs="Times New Roman"/>
-          <w:sz w:val="24"/>
-          <w:szCs w:val="24"/>
-        </w:rPr>
-      </w:pPr>
-      <w:r>
-        <w:rPr>
-          <w:rFonts w:ascii="Times New Roman" w:hAnsi="Times New Roman" w:cs="Times New Roman"/>
-          <w:sz w:val="24"/>
-          <w:szCs w:val="24"/>
-        </w:rPr>
-        <w:t>HTTP server can feed the arts contents</w:t>
-      </w:r>
-    </w:p>
-    <w:p>
-      <w:pPr>
-        <w:pStyle w:val="ListParagraph"/>
-        <w:numPr>
-          <w:ilvl w:val="0"/>
-          <w:numId w:val="4"/>
-        </w:numPr>
-        <w:rPr>
-          <w:rFonts w:ascii="Times New Roman" w:hAnsi="Times New Roman" w:cs="Times New Roman"/>
-          <w:sz w:val="24"/>
-          <w:szCs w:val="24"/>
-        </w:rPr>
-      </w:pPr>
-      <w:r>
-        <w:rPr>
-          <w:rFonts w:ascii="Times New Roman" w:hAnsi="Times New Roman" w:cs="Times New Roman"/>
-          <w:sz w:val="24"/>
-          <w:szCs w:val="24"/>
-        </w:rPr>
-        <w:t>HTTP server can feed the list of movies</w:t>
-      </w:r>
-    </w:p>
-    <w:p>
-      <w:pPr>
-        <w:pStyle w:val="ListParagraph"/>
-        <w:numPr>
-          <w:ilvl w:val="0"/>
-          <w:numId w:val="4"/>
-        </w:numPr>
-        <w:rPr>
-          <w:rFonts w:ascii="Times New Roman" w:hAnsi="Times New Roman" w:cs="Times New Roman"/>
-          <w:sz w:val="24"/>
-          <w:szCs w:val="24"/>
-        </w:rPr>
-      </w:pPr>
-      <w:r>
-        <w:rPr>
-          <w:rFonts w:ascii="Times New Roman" w:hAnsi="Times New Roman" w:cs="Times New Roman"/>
-          <w:sz w:val="24"/>
-          <w:szCs w:val="24"/>
-        </w:rPr>
-        <w:t>HTTP server can feed the movie contents</w:t>
-      </w:r>
-    </w:p>
-    <w:p>
-      <w:pPr>
-        <w:pStyle w:val="ListParagraph"/>
-        <w:numPr>
-          <w:ilvl w:val="0"/>
-          <w:numId w:val="4"/>
-        </w:numPr>
-        <w:rPr>
-          <w:rFonts w:ascii="Times New Roman" w:hAnsi="Times New Roman" w:cs="Times New Roman"/>
-          <w:sz w:val="24"/>
-          <w:szCs w:val="24"/>
-        </w:rPr>
-      </w:pPr>
-      <w:r>
-        <w:rPr>
-          <w:rFonts w:ascii="Times New Roman" w:hAnsi="Times New Roman" w:cs="Times New Roman"/>
-          <w:sz w:val="24"/>
-          <w:szCs w:val="24"/>
-        </w:rPr>
-        <w:t>HTTP server can receive stories and add to database</w:t>
-      </w:r>
-    </w:p>
-    <w:p>
-      <w:pPr>
-        <w:pStyle w:val="ListParagraph"/>
-        <w:numPr>
-          <w:ilvl w:val="0"/>
-          <w:numId w:val="4"/>
-        </w:numPr>
-        <w:rPr>
-          <w:rFonts w:ascii="Times New Roman" w:hAnsi="Times New Roman" w:cs="Times New Roman"/>
-          <w:sz w:val="24"/>
-          <w:szCs w:val="24"/>
-        </w:rPr>
-      </w:pPr>
-      <w:r>
-        <w:rPr>
-          <w:rFonts w:ascii="Times New Roman" w:hAnsi="Times New Roman" w:cs="Times New Roman"/>
-          <w:sz w:val="24"/>
-          <w:szCs w:val="24"/>
-        </w:rPr>
-        <w:t xml:space="preserve">HTTP server can receive </w:t>
-      </w:r>
-      <w:r>
-        <w:rPr>
-          <w:rFonts w:ascii="Times New Roman" w:hAnsi="Times New Roman" w:cs="Times New Roman"/>
-          <w:sz w:val="24"/>
-          <w:szCs w:val="24"/>
-        </w:rPr>
-        <w:t>arts</w:t>
-      </w:r>
-      <w:r>
-        <w:rPr>
-          <w:rFonts w:ascii="Times New Roman" w:hAnsi="Times New Roman" w:cs="Times New Roman"/>
-          <w:sz w:val="24"/>
-          <w:szCs w:val="24"/>
-        </w:rPr>
-        <w:t xml:space="preserve"> and add to database</w:t>
-      </w:r>
-    </w:p>
-    <w:p>
-      <w:pPr>
-        <w:pStyle w:val="ListParagraph"/>
-        <w:numPr>
-          <w:ilvl w:val="0"/>
-          <w:numId w:val="4"/>
-        </w:numPr>
-        <w:rPr>
-          <w:rFonts w:ascii="Times New Roman" w:hAnsi="Times New Roman" w:cs="Times New Roman"/>
-          <w:sz w:val="24"/>
-          <w:szCs w:val="24"/>
-        </w:rPr>
-      </w:pPr>
-      <w:r>
-        <w:rPr>
-          <w:rFonts w:ascii="Times New Roman" w:hAnsi="Times New Roman" w:cs="Times New Roman"/>
-          <w:sz w:val="24"/>
-          <w:szCs w:val="24"/>
-        </w:rPr>
-        <w:t xml:space="preserve">HTTP server can receive </w:t>
-      </w:r>
-      <w:r>
-        <w:rPr>
-          <w:rFonts w:ascii="Times New Roman" w:hAnsi="Times New Roman" w:cs="Times New Roman"/>
-          <w:sz w:val="24"/>
-          <w:szCs w:val="24"/>
-        </w:rPr>
-        <w:t>movies</w:t>
-      </w:r>
-      <w:r>
-        <w:rPr>
-          <w:rFonts w:ascii="Times New Roman" w:hAnsi="Times New Roman" w:cs="Times New Roman"/>
-          <w:sz w:val="24"/>
-          <w:szCs w:val="24"/>
-        </w:rPr>
-        <w:t xml:space="preserve"> and add to database</w:t>
-      </w:r>
-    </w:p>
-    <w:p>
-      <w:pPr>
-        <w:pStyle w:val="Heading2"/>
-      </w:pPr>
-      <w:r>
-        <w:t>Android module to communicate with HTTP Server:</w:t>
-      </w:r>
-    </w:p>
-    <w:p>
-      <w:pPr>
-        <w:pStyle w:val="ListParagraph"/>
-        <w:numPr>
-          <w:ilvl w:val="0"/>
-          <w:numId w:val="5"/>
-        </w:numPr>
-        <w:rPr>
-          <w:rFonts w:ascii="Times New Roman" w:hAnsi="Times New Roman" w:cs="Times New Roman"/>
-          <w:sz w:val="24"/>
-          <w:szCs w:val="24"/>
-        </w:rPr>
-      </w:pPr>
-      <w:r>
-        <w:rPr>
-          <w:rFonts w:ascii="Times New Roman" w:hAnsi="Times New Roman" w:cs="Times New Roman"/>
-          <w:sz w:val="24"/>
-          <w:szCs w:val="24"/>
-        </w:rPr>
-        <w:t>Phone could receive list and show contents of stories</w:t>
-      </w:r>
-    </w:p>
-    <w:p>
-      <w:pPr>
-        <w:pStyle w:val="ListParagraph"/>
-        <w:numPr>
-          <w:ilvl w:val="0"/>
-          <w:numId w:val="5"/>
-        </w:numPr>
-        <w:rPr>
-          <w:rFonts w:ascii="Times New Roman" w:hAnsi="Times New Roman" w:cs="Times New Roman"/>
-          <w:sz w:val="24"/>
-          <w:szCs w:val="24"/>
-        </w:rPr>
-      </w:pPr>
-      <w:r>
-        <w:rPr>
-          <w:rFonts w:ascii="Times New Roman" w:hAnsi="Times New Roman" w:cs="Times New Roman"/>
-          <w:sz w:val="24"/>
-          <w:szCs w:val="24"/>
-        </w:rPr>
-        <w:t xml:space="preserve">Phone could receive list and show contents of </w:t>
-      </w:r>
-      <w:r>
-        <w:rPr>
-          <w:rFonts w:ascii="Times New Roman" w:hAnsi="Times New Roman" w:cs="Times New Roman"/>
-          <w:sz w:val="24"/>
-          <w:szCs w:val="24"/>
-        </w:rPr>
-        <w:t>arts</w:t>
-      </w:r>
-    </w:p>
-    <w:p>
-      <w:pPr>
-        <w:pStyle w:val="ListParagraph"/>
-        <w:numPr>
-          <w:ilvl w:val="0"/>
-          <w:numId w:val="5"/>
-        </w:numPr>
-        <w:rPr>
-          <w:rFonts w:ascii="Times New Roman" w:hAnsi="Times New Roman" w:cs="Times New Roman"/>
-          <w:sz w:val="24"/>
-          <w:szCs w:val="24"/>
-        </w:rPr>
-      </w:pPr>
-      <w:r>
-        <w:rPr>
-          <w:rFonts w:ascii="Times New Roman" w:hAnsi="Times New Roman" w:cs="Times New Roman"/>
-          <w:sz w:val="24"/>
-          <w:szCs w:val="24"/>
-        </w:rPr>
-        <w:t>Phone could receive list and show contents of stories</w:t>
-      </w:r>
-    </w:p>
-    <w:p>
-      <w:pPr>
-        <w:pStyle w:val="ListParagraph"/>
-        <w:numPr>
-          <w:ilvl w:val="0"/>
-          <w:numId w:val="5"/>
-        </w:numPr>
-        <w:rPr>
-          <w:rFonts w:ascii="Times New Roman" w:hAnsi="Times New Roman" w:cs="Times New Roman"/>
-          <w:sz w:val="24"/>
-          <w:szCs w:val="24"/>
-        </w:rPr>
-      </w:pPr>
-      <w:r>
-        <w:rPr>
-          <w:rFonts w:ascii="Times New Roman" w:hAnsi="Times New Roman" w:cs="Times New Roman"/>
-          <w:sz w:val="24"/>
-          <w:szCs w:val="24"/>
-        </w:rPr>
-        <w:t xml:space="preserve">Phone could </w:t>
-      </w:r>
-      <w:r>
-        <w:rPr>
-          <w:rFonts w:ascii="Times New Roman" w:hAnsi="Times New Roman" w:cs="Times New Roman"/>
-          <w:sz w:val="24"/>
-          <w:szCs w:val="24"/>
-        </w:rPr>
-        <w:t>send the server a new story</w:t>
-      </w:r>
-    </w:p>
-    <w:p>
-      <w:pPr>
-        <w:pStyle w:val="ListParagraph"/>
-        <w:numPr>
-          <w:ilvl w:val="0"/>
-          <w:numId w:val="5"/>
-        </w:numPr>
-        <w:rPr>
-          <w:rFonts w:ascii="Times New Roman" w:hAnsi="Times New Roman" w:cs="Times New Roman"/>
-          <w:sz w:val="24"/>
-          <w:szCs w:val="24"/>
-        </w:rPr>
-      </w:pPr>
-      <w:r>
-        <w:rPr>
-          <w:rFonts w:ascii="Times New Roman" w:hAnsi="Times New Roman" w:cs="Times New Roman"/>
-          <w:sz w:val="24"/>
-          <w:szCs w:val="24"/>
-        </w:rPr>
-        <w:t xml:space="preserve">Phone could send the server a new </w:t>
-      </w:r>
-      <w:r>
-        <w:rPr>
-          <w:rFonts w:ascii="Times New Roman" w:hAnsi="Times New Roman" w:cs="Times New Roman"/>
-          <w:sz w:val="24"/>
-          <w:szCs w:val="24"/>
-        </w:rPr>
-        <w:t>art</w:t>
-      </w:r>
-    </w:p>
-    <w:p>
-      <w:pPr>
-        <w:pStyle w:val="ListParagraph"/>
-        <w:numPr>
-          <w:ilvl w:val="0"/>
-          <w:numId w:val="5"/>
-        </w:numPr>
-        <w:rPr>
-          <w:rFonts w:ascii="Times New Roman" w:hAnsi="Times New Roman" w:cs="Times New Roman"/>
-          <w:sz w:val="24"/>
-          <w:szCs w:val="24"/>
-        </w:rPr>
-      </w:pPr>
-      <w:r>
-        <w:rPr>
-          <w:rFonts w:ascii="Times New Roman" w:hAnsi="Times New Roman" w:cs="Times New Roman"/>
-          <w:sz w:val="24"/>
-          <w:szCs w:val="24"/>
-        </w:rPr>
-        <w:t xml:space="preserve">Phone could send the server a new </w:t>
-      </w:r>
-      <w:r>
-        <w:rPr>
-          <w:rFonts w:ascii="Times New Roman" w:hAnsi="Times New Roman" w:cs="Times New Roman"/>
-          <w:sz w:val="24"/>
-          <w:szCs w:val="24"/>
-        </w:rPr>
-        <w:t>movie</w:t>
-      </w:r>
-    </w:p>
-    <w:p>
-      <w:pPr>
-        <w:pStyle w:val="Heading2"/>
-      </w:pPr>
-      <w:r>
-        <w:t xml:space="preserve">Android module to </w:t>
-      </w:r>
-      <w:r>
-        <w:t>display the contents:</w:t>
-      </w:r>
-    </w:p>
-    <w:p>
-      <w:pPr>
-        <w:pStyle w:val="ListParagraph"/>
-        <w:numPr>
-          <w:ilvl w:val="0"/>
-          <w:numId w:val="6"/>
-        </w:numPr>
-        <w:rPr>
-          <w:rFonts w:ascii="Times New Roman" w:hAnsi="Times New Roman" w:cs="Times New Roman"/>
-          <w:sz w:val="24"/>
-          <w:szCs w:val="24"/>
-        </w:rPr>
-      </w:pPr>
-      <w:r>
-        <w:rPr>
-          <w:rFonts w:ascii="Times New Roman" w:hAnsi="Times New Roman" w:cs="Times New Roman"/>
-          <w:sz w:val="24"/>
-          <w:szCs w:val="24"/>
-        </w:rPr>
-        <w:t>Phone could display list of stories</w:t>
-      </w:r>
-    </w:p>
-    <w:p>
-      <w:pPr>
-        <w:pStyle w:val="ListParagraph"/>
-        <w:numPr>
-          <w:ilvl w:val="0"/>
-          <w:numId w:val="6"/>
-        </w:numPr>
-        <w:rPr>
-          <w:rFonts w:ascii="Times New Roman" w:hAnsi="Times New Roman" w:cs="Times New Roman"/>
-          <w:sz w:val="24"/>
-          <w:szCs w:val="24"/>
-        </w:rPr>
-      </w:pPr>
-      <w:r>
-        <w:rPr>
-          <w:rFonts w:ascii="Times New Roman" w:hAnsi="Times New Roman" w:cs="Times New Roman"/>
-          <w:sz w:val="24"/>
-          <w:szCs w:val="24"/>
-        </w:rPr>
-        <w:t>Phone could display content of stories</w:t>
-      </w:r>
-    </w:p>
-    <w:p>
-      <w:pPr>
-        <w:pStyle w:val="ListParagraph"/>
-        <w:numPr>
-          <w:ilvl w:val="0"/>
-          <w:numId w:val="6"/>
-        </w:numPr>
-        <w:rPr>
-          <w:rFonts w:ascii="Times New Roman" w:hAnsi="Times New Roman" w:cs="Times New Roman"/>
-          <w:sz w:val="24"/>
-          <w:szCs w:val="24"/>
-        </w:rPr>
-      </w:pPr>
-      <w:r>
-        <w:rPr>
-          <w:rFonts w:ascii="Times New Roman" w:hAnsi="Times New Roman" w:cs="Times New Roman"/>
-          <w:sz w:val="24"/>
-          <w:szCs w:val="24"/>
-        </w:rPr>
-        <w:t xml:space="preserve">Phone could display list of </w:t>
-      </w:r>
-      <w:r>
-        <w:rPr>
-          <w:rFonts w:ascii="Times New Roman" w:hAnsi="Times New Roman" w:cs="Times New Roman"/>
-          <w:sz w:val="24"/>
-          <w:szCs w:val="24"/>
-        </w:rPr>
-        <w:t>arts</w:t>
-      </w:r>
-    </w:p>
-    <w:p>
-      <w:pPr>
-        <w:pStyle w:val="ListParagraph"/>
-        <w:numPr>
-          <w:ilvl w:val="0"/>
-          <w:numId w:val="6"/>
-        </w:numPr>
-        <w:rPr>
-          <w:rFonts w:ascii="Times New Roman" w:hAnsi="Times New Roman" w:cs="Times New Roman"/>
-          <w:sz w:val="24"/>
-          <w:szCs w:val="24"/>
-        </w:rPr>
-      </w:pPr>
-      <w:r>
-        <w:rPr>
-          <w:rFonts w:ascii="Times New Roman" w:hAnsi="Times New Roman" w:cs="Times New Roman"/>
-          <w:sz w:val="24"/>
-          <w:szCs w:val="24"/>
-        </w:rPr>
-        <w:t xml:space="preserve">Phone could display content of </w:t>
-      </w:r>
-      <w:r>
-        <w:rPr>
-          <w:rFonts w:ascii="Times New Roman" w:hAnsi="Times New Roman" w:cs="Times New Roman"/>
-          <w:sz w:val="24"/>
-          <w:szCs w:val="24"/>
-        </w:rPr>
-        <w:t>arts</w:t>
-      </w:r>
-    </w:p>
-    <w:p>
-      <w:pPr>
-        <w:pStyle w:val="ListParagraph"/>
-        <w:numPr>
-          <w:ilvl w:val="0"/>
-          <w:numId w:val="6"/>
-        </w:numPr>
-        <w:rPr>
-          <w:rFonts w:ascii="Times New Roman" w:hAnsi="Times New Roman" w:cs="Times New Roman"/>
-          <w:sz w:val="24"/>
-          <w:szCs w:val="24"/>
-        </w:rPr>
-      </w:pPr>
-      <w:r>
-        <w:rPr>
-          <w:rFonts w:ascii="Times New Roman" w:hAnsi="Times New Roman" w:cs="Times New Roman"/>
-          <w:sz w:val="24"/>
-          <w:szCs w:val="24"/>
-        </w:rPr>
-        <w:t xml:space="preserve">Phone could display list of </w:t>
-      </w:r>
-      <w:r>
-        <w:rPr>
-          <w:rFonts w:ascii="Times New Roman" w:hAnsi="Times New Roman" w:cs="Times New Roman"/>
-          <w:sz w:val="24"/>
-          <w:szCs w:val="24"/>
-        </w:rPr>
-        <w:t>movies</w:t>
-      </w:r>
-    </w:p>
-    <w:p>
-      <w:pPr>
-        <w:pStyle w:val="ListParagraph"/>
-        <w:numPr>
-          <w:ilvl w:val="0"/>
-          <w:numId w:val="6"/>
-        </w:numPr>
-        <w:rPr>
-          <w:rFonts w:ascii="Times New Roman" w:hAnsi="Times New Roman" w:cs="Times New Roman"/>
-          <w:sz w:val="24"/>
-          <w:szCs w:val="24"/>
-        </w:rPr>
-      </w:pPr>
-      <w:r>
-        <w:rPr>
-          <w:rFonts w:ascii="Times New Roman" w:hAnsi="Times New Roman" w:cs="Times New Roman"/>
-          <w:sz w:val="24"/>
-          <w:szCs w:val="24"/>
-        </w:rPr>
-        <w:t>Phone could display content of movies</w:t>
-      </w:r>
-    </w:p>
-    <w:p>
-      <w:pPr>
-        <w:pStyle w:val="Heading1"/>
-      </w:pPr>
       <w:r>
         <w:t>Weekly progress</w:t>
       </w:r>
@@ -2767,7 +2476,7 @@
   <a:extraClrSchemeLst/>
   <a:extLst>
     <a:ext uri="{05A4C25C-085E-4340-85A3-A5531E510DB2}">
-      <thm15:themeFamily xmlns:thm15="http://schemas.microsoft.com/office/thememl/2012/main" xmlns="" name="Office Theme" id="{62F939B6-93AF-4DB8-9C6B-D6C7DFDC589F}" vid="{4A3C46E8-61CC-4603-A589-7422A47A8E4A}"/>
+      <thm15:themeFamily xmlns="" xmlns:thm15="http://schemas.microsoft.com/office/thememl/2012/main" name="Office Theme" id="{62F939B6-93AF-4DB8-9C6B-D6C7DFDC589F}" vid="{4A3C46E8-61CC-4603-A589-7422A47A8E4A}"/>
     </a:ext>
   </a:extLst>
 </a:theme>

</xml_diff>